<commit_message>
number fix in document
</commit_message>
<xml_diff>
--- a/kp/курсовой Кормышев.docx
+++ b/kp/курсовой Кормышев.docx
@@ -3006,9 +3006,10 @@
       <w:r>
         <w:rPr>
           <w:rFonts w:ascii="Times New Roman" w:hAnsi="Times New Roman" w:cs="Times New Roman"/>
+          <w:noProof/>
           <w:sz w:val="28"/>
           <w:szCs w:val="28"/>
-          <w:lang w:val="en-US"/>
+          <w:lang w:eastAsia="ru-RU"/>
         </w:rPr>
         <w:drawing>
           <wp:inline distT="0" distB="0" distL="0" distR="0" wp14:anchorId="1CDE0370" wp14:editId="5B7DE426">
@@ -3079,47 +3080,7 @@
           <w:sz w:val="28"/>
           <w:szCs w:val="28"/>
         </w:rPr>
-        <w:t xml:space="preserve"> – </w:t>
-      </w:r>
-      <w:r>
-        <w:rPr>
-          <w:rFonts w:ascii="Times New Roman" w:hAnsi="Times New Roman" w:cs="Times New Roman"/>
-          <w:sz w:val="28"/>
-          <w:szCs w:val="28"/>
-        </w:rPr>
-        <w:t>Макет страниц</w:t>
-      </w:r>
-      <w:r>
-        <w:rPr>
-          <w:rFonts w:ascii="Times New Roman" w:hAnsi="Times New Roman" w:cs="Times New Roman"/>
-          <w:sz w:val="28"/>
-          <w:szCs w:val="28"/>
-        </w:rPr>
-        <w:t xml:space="preserve"> «</w:t>
-      </w:r>
-      <w:r>
-        <w:rPr>
-          <w:rFonts w:ascii="Times New Roman" w:hAnsi="Times New Roman" w:cs="Times New Roman"/>
-          <w:sz w:val="28"/>
-          <w:szCs w:val="28"/>
-        </w:rPr>
-        <w:t>Войти</w:t>
-      </w:r>
-      <w:r>
-        <w:rPr>
-          <w:rFonts w:ascii="Times New Roman" w:hAnsi="Times New Roman" w:cs="Times New Roman"/>
-          <w:sz w:val="28"/>
-          <w:szCs w:val="28"/>
-        </w:rPr>
-        <w:t>»</w:t>
-      </w:r>
-      <w:r>
-        <w:rPr>
-          <w:rFonts w:ascii="Times New Roman" w:hAnsi="Times New Roman" w:cs="Times New Roman"/>
-          <w:sz w:val="28"/>
-          <w:szCs w:val="28"/>
-        </w:rPr>
-        <w:t xml:space="preserve"> и «Регистрация»</w:t>
+        <w:t xml:space="preserve"> – Макет страниц «Войти» и «Регистрация»</w:t>
       </w:r>
     </w:p>
     <w:p>
@@ -3135,9 +3096,10 @@
       <w:r>
         <w:rPr>
           <w:rFonts w:ascii="Times New Roman" w:hAnsi="Times New Roman" w:cs="Times New Roman"/>
+          <w:noProof/>
           <w:sz w:val="28"/>
           <w:szCs w:val="28"/>
-          <w:lang w:val="en-US"/>
+          <w:lang w:eastAsia="ru-RU"/>
         </w:rPr>
         <w:drawing>
           <wp:inline distT="0" distB="0" distL="0" distR="0" wp14:anchorId="63897A40" wp14:editId="155390DC">
@@ -3207,15 +3169,7 @@
           <w:sz w:val="28"/>
           <w:szCs w:val="28"/>
         </w:rPr>
-        <w:t xml:space="preserve"> – Макет страниц</w:t>
-      </w:r>
-      <w:r>
-        <w:rPr>
-          <w:rFonts w:ascii="Times New Roman" w:hAnsi="Times New Roman" w:cs="Times New Roman"/>
-          <w:sz w:val="28"/>
-          <w:szCs w:val="28"/>
-        </w:rPr>
-        <w:t>ы «Главная»</w:t>
+        <w:t xml:space="preserve"> – Макет страницы «Главная»</w:t>
       </w:r>
     </w:p>
     <w:p>
@@ -3230,8 +3184,10 @@
       <w:r>
         <w:rPr>
           <w:rFonts w:ascii="Times New Roman" w:hAnsi="Times New Roman" w:cs="Times New Roman"/>
+          <w:noProof/>
           <w:sz w:val="28"/>
           <w:szCs w:val="28"/>
+          <w:lang w:eastAsia="ru-RU"/>
         </w:rPr>
         <w:drawing>
           <wp:inline distT="0" distB="0" distL="0" distR="0" wp14:anchorId="056E6FD0" wp14:editId="3967F8CA">
@@ -3286,31 +3242,7 @@
           <w:sz w:val="28"/>
           <w:szCs w:val="28"/>
         </w:rPr>
-        <w:t xml:space="preserve">Рисунок </w:t>
-      </w:r>
-      <w:r>
-        <w:rPr>
-          <w:rFonts w:ascii="Times New Roman" w:hAnsi="Times New Roman" w:cs="Times New Roman"/>
-          <w:sz w:val="28"/>
-          <w:szCs w:val="28"/>
-        </w:rPr>
-        <w:t>6</w:t>
-      </w:r>
-      <w:r>
-        <w:rPr>
-          <w:rFonts w:ascii="Times New Roman" w:hAnsi="Times New Roman" w:cs="Times New Roman"/>
-          <w:sz w:val="28"/>
-          <w:szCs w:val="28"/>
-        </w:rPr>
-        <w:t xml:space="preserve"> – Макет страницы </w:t>
-      </w:r>
-      <w:r>
-        <w:rPr>
-          <w:rFonts w:ascii="Times New Roman" w:hAnsi="Times New Roman" w:cs="Times New Roman"/>
-          <w:sz w:val="28"/>
-          <w:szCs w:val="28"/>
-        </w:rPr>
-        <w:t>вопроса</w:t>
+        <w:t>Рисунок 6 – Макет страницы вопроса</w:t>
       </w:r>
     </w:p>
     <w:p>
@@ -3326,9 +3258,10 @@
       <w:r>
         <w:rPr>
           <w:rFonts w:ascii="Times New Roman" w:hAnsi="Times New Roman" w:cs="Times New Roman"/>
+          <w:noProof/>
           <w:sz w:val="28"/>
           <w:szCs w:val="28"/>
-          <w:lang w:val="en-US"/>
+          <w:lang w:eastAsia="ru-RU"/>
         </w:rPr>
         <w:lastRenderedPageBreak/>
         <w:drawing>
@@ -3383,7 +3316,26 @@
           <w:sz w:val="28"/>
           <w:szCs w:val="28"/>
         </w:rPr>
-        <w:t>Рисунок 6 – Макет страницы</w:t>
+        <w:t xml:space="preserve">Рисунок </w:t>
+      </w:r>
+      <w:r>
+        <w:rPr>
+          <w:rFonts w:ascii="Times New Roman" w:hAnsi="Times New Roman" w:cs="Times New Roman"/>
+          <w:sz w:val="28"/>
+          <w:szCs w:val="28"/>
+          <w:lang w:val="en-US"/>
+        </w:rPr>
+        <w:t>7</w:t>
+      </w:r>
+      <w:bookmarkStart w:id="5" w:name="_GoBack"/>
+      <w:bookmarkEnd w:id="5"/>
+      <w:r>
+        <w:rPr>
+          <w:rFonts w:ascii="Times New Roman" w:hAnsi="Times New Roman" w:cs="Times New Roman"/>
+          <w:sz w:val="28"/>
+          <w:szCs w:val="28"/>
+        </w:rPr>
+        <w:t xml:space="preserve"> – Макет страницы</w:t>
       </w:r>
       <w:r>
         <w:rPr>
@@ -3400,17 +3352,7 @@
           <w:sz w:val="28"/>
           <w:szCs w:val="28"/>
         </w:rPr>
-        <w:t>«Задать вопрос</w:t>
-      </w:r>
-      <w:bookmarkStart w:id="5" w:name="_GoBack"/>
-      <w:bookmarkEnd w:id="5"/>
-      <w:r>
-        <w:rPr>
-          <w:rFonts w:ascii="Times New Roman" w:hAnsi="Times New Roman" w:cs="Times New Roman"/>
-          <w:sz w:val="28"/>
-          <w:szCs w:val="28"/>
-        </w:rPr>
-        <w:t>»</w:t>
+        <w:t>«Задать вопрос»</w:t>
       </w:r>
     </w:p>
     <w:p>
@@ -4439,7 +4381,7 @@
             </wp:anchor>
           </w:drawing>
         </mc:Choice>
-        <mc:Fallback xmlns:cx="http://schemas.microsoft.com/office/drawing/2014/chartex" xmlns:cx1="http://schemas.microsoft.com/office/drawing/2015/9/8/chartex" xmlns:cx2="http://schemas.microsoft.com/office/drawing/2015/10/21/chartex" xmlns:cx3="http://schemas.microsoft.com/office/drawing/2016/5/9/chartex" xmlns:cx4="http://schemas.microsoft.com/office/drawing/2016/5/10/chartex" xmlns:cx5="http://schemas.microsoft.com/office/drawing/2016/5/11/chartex" xmlns:cx6="http://schemas.microsoft.com/office/drawing/2016/5/12/chartex" xmlns:cx7="http://schemas.microsoft.com/office/drawing/2016/5/13/chartex" xmlns:cx8="http://schemas.microsoft.com/office/drawing/2016/5/14/chartex" xmlns:aink="http://schemas.microsoft.com/office/drawing/2016/ink" xmlns:am3d="http://schemas.microsoft.com/office/drawing/2017/model3d" xmlns:w15="http://schemas.microsoft.com/office/word/2012/wordml" xmlns:w16cid="http://schemas.microsoft.com/office/word/2016/wordml/cid" xmlns:w16se="http://schemas.microsoft.com/office/word/2015/wordml/symex">
+        <mc:Fallback xmlns:w16se="http://schemas.microsoft.com/office/word/2015/wordml/symex" xmlns:w16cid="http://schemas.microsoft.com/office/word/2016/wordml/cid" xmlns:w15="http://schemas.microsoft.com/office/word/2012/wordml" xmlns:am3d="http://schemas.microsoft.com/office/drawing/2017/model3d" xmlns:aink="http://schemas.microsoft.com/office/drawing/2016/ink" xmlns:cx8="http://schemas.microsoft.com/office/drawing/2016/5/14/chartex" xmlns:cx7="http://schemas.microsoft.com/office/drawing/2016/5/13/chartex" xmlns:cx6="http://schemas.microsoft.com/office/drawing/2016/5/12/chartex" xmlns:cx5="http://schemas.microsoft.com/office/drawing/2016/5/11/chartex" xmlns:cx4="http://schemas.microsoft.com/office/drawing/2016/5/10/chartex" xmlns:cx3="http://schemas.microsoft.com/office/drawing/2016/5/9/chartex" xmlns:cx2="http://schemas.microsoft.com/office/drawing/2015/10/21/chartex" xmlns:cx1="http://schemas.microsoft.com/office/drawing/2015/9/8/chartex" xmlns:cx="http://schemas.microsoft.com/office/drawing/2014/chartex">
           <w:pict>
             <v:group id="Группа 244" o:spid="_x0000_s1077" style="position:absolute;margin-left:53.05pt;margin-top:17.05pt;width:518.55pt;height:802.3pt;z-index:251670528;mso-position-horizontal-relative:page;mso-position-vertical-relative:page" coordsize="20000,20000" o:gfxdata="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">
               <v:rect id="Rectangle 72" o:spid="_x0000_s1078" style="position:absolute;width:20000;height:20000;visibility:visible;mso-wrap-style:square;v-text-anchor:top" o:gfxdata="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" filled="f" strokeweight="2pt"/>
@@ -4777,7 +4719,7 @@
             </wp:anchor>
           </w:drawing>
         </mc:Choice>
-        <mc:Fallback xmlns:cx="http://schemas.microsoft.com/office/drawing/2014/chartex" xmlns:cx1="http://schemas.microsoft.com/office/drawing/2015/9/8/chartex" xmlns:cx2="http://schemas.microsoft.com/office/drawing/2015/10/21/chartex" xmlns:cx3="http://schemas.microsoft.com/office/drawing/2016/5/9/chartex" xmlns:cx4="http://schemas.microsoft.com/office/drawing/2016/5/10/chartex" xmlns:cx5="http://schemas.microsoft.com/office/drawing/2016/5/11/chartex" xmlns:cx6="http://schemas.microsoft.com/office/drawing/2016/5/12/chartex" xmlns:cx7="http://schemas.microsoft.com/office/drawing/2016/5/13/chartex" xmlns:cx8="http://schemas.microsoft.com/office/drawing/2016/5/14/chartex" xmlns:aink="http://schemas.microsoft.com/office/drawing/2016/ink" xmlns:am3d="http://schemas.microsoft.com/office/drawing/2017/model3d" xmlns:w15="http://schemas.microsoft.com/office/word/2012/wordml" xmlns:w16cid="http://schemas.microsoft.com/office/word/2016/wordml/cid" xmlns:w16se="http://schemas.microsoft.com/office/word/2015/wordml/symex">
+        <mc:Fallback xmlns:w16se="http://schemas.microsoft.com/office/word/2015/wordml/symex" xmlns:w16cid="http://schemas.microsoft.com/office/word/2016/wordml/cid" xmlns:w15="http://schemas.microsoft.com/office/word/2012/wordml" xmlns:am3d="http://schemas.microsoft.com/office/drawing/2017/model3d" xmlns:aink="http://schemas.microsoft.com/office/drawing/2016/ink" xmlns:cx8="http://schemas.microsoft.com/office/drawing/2016/5/14/chartex" xmlns:cx7="http://schemas.microsoft.com/office/drawing/2016/5/13/chartex" xmlns:cx6="http://schemas.microsoft.com/office/drawing/2016/5/12/chartex" xmlns:cx5="http://schemas.microsoft.com/office/drawing/2016/5/11/chartex" xmlns:cx4="http://schemas.microsoft.com/office/drawing/2016/5/10/chartex" xmlns:cx3="http://schemas.microsoft.com/office/drawing/2016/5/9/chartex" xmlns:cx2="http://schemas.microsoft.com/office/drawing/2015/10/21/chartex" xmlns:cx1="http://schemas.microsoft.com/office/drawing/2015/9/8/chartex" xmlns:cx="http://schemas.microsoft.com/office/drawing/2014/chartex">
           <w:pict>
             <v:rect w14:anchorId="512A5877" id="Прямоугольник 1" o:spid="_x0000_s1026" style="position:absolute;margin-left:53.7pt;margin-top:17.75pt;width:518.8pt;height:802.3pt;z-index:251658240;visibility:visible;mso-wrap-style:square;mso-wrap-distance-left:9pt;mso-wrap-distance-top:0;mso-wrap-distance-right:9pt;mso-wrap-distance-bottom:0;mso-position-horizontal:absolute;mso-position-horizontal-relative:page;mso-position-vertical:absolute;mso-position-vertical-relative:page;v-text-anchor:top" o:gfxdata="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" o:allowincell="f" filled="f" strokeweight="2pt">
               <w10:wrap anchorx="page" anchory="page"/>
@@ -7257,7 +7199,7 @@
             </wp:anchor>
           </w:drawing>
         </mc:Choice>
-        <mc:Fallback xmlns:cx="http://schemas.microsoft.com/office/drawing/2014/chartex" xmlns:cx1="http://schemas.microsoft.com/office/drawing/2015/9/8/chartex" xmlns:cx2="http://schemas.microsoft.com/office/drawing/2015/10/21/chartex" xmlns:cx3="http://schemas.microsoft.com/office/drawing/2016/5/9/chartex" xmlns:cx4="http://schemas.microsoft.com/office/drawing/2016/5/10/chartex" xmlns:cx5="http://schemas.microsoft.com/office/drawing/2016/5/11/chartex" xmlns:cx6="http://schemas.microsoft.com/office/drawing/2016/5/12/chartex" xmlns:cx7="http://schemas.microsoft.com/office/drawing/2016/5/13/chartex" xmlns:cx8="http://schemas.microsoft.com/office/drawing/2016/5/14/chartex" xmlns:aink="http://schemas.microsoft.com/office/drawing/2016/ink" xmlns:am3d="http://schemas.microsoft.com/office/drawing/2017/model3d" xmlns:w15="http://schemas.microsoft.com/office/word/2012/wordml" xmlns:w16cid="http://schemas.microsoft.com/office/word/2016/wordml/cid" xmlns:w16se="http://schemas.microsoft.com/office/word/2015/wordml/symex">
+        <mc:Fallback xmlns:w16se="http://schemas.microsoft.com/office/word/2015/wordml/symex" xmlns:w16cid="http://schemas.microsoft.com/office/word/2016/wordml/cid" xmlns:w15="http://schemas.microsoft.com/office/word/2012/wordml" xmlns:am3d="http://schemas.microsoft.com/office/drawing/2017/model3d" xmlns:aink="http://schemas.microsoft.com/office/drawing/2016/ink" xmlns:cx8="http://schemas.microsoft.com/office/drawing/2016/5/14/chartex" xmlns:cx7="http://schemas.microsoft.com/office/drawing/2016/5/13/chartex" xmlns:cx6="http://schemas.microsoft.com/office/drawing/2016/5/12/chartex" xmlns:cx5="http://schemas.microsoft.com/office/drawing/2016/5/11/chartex" xmlns:cx4="http://schemas.microsoft.com/office/drawing/2016/5/10/chartex" xmlns:cx3="http://schemas.microsoft.com/office/drawing/2016/5/9/chartex" xmlns:cx2="http://schemas.microsoft.com/office/drawing/2015/10/21/chartex" xmlns:cx1="http://schemas.microsoft.com/office/drawing/2015/9/8/chartex" xmlns:cx="http://schemas.microsoft.com/office/drawing/2014/chartex">
           <w:pict>
             <v:group w14:anchorId="07A61016" id="Группа 123" o:spid="_x0000_s1026" style="position:absolute;margin-left:53.8pt;margin-top:17.8pt;width:518.8pt;height:802.3pt;z-index:251666432;mso-position-horizontal-relative:page;mso-position-vertical-relative:page" coordsize="20000,20000" o:gfxdata="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">
               <v:rect id="Rectangle 4" o:spid="_x0000_s1027" style="position:absolute;width:20000;height:20000;visibility:visible;mso-wrap-style:square;v-text-anchor:top" o:gfxdata="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" filled="f" strokeweight="2pt"/>
@@ -8119,7 +8061,7 @@
             </wp:anchor>
           </w:drawing>
         </mc:Choice>
-        <mc:Fallback xmlns:cx="http://schemas.microsoft.com/office/drawing/2014/chartex" xmlns:cx1="http://schemas.microsoft.com/office/drawing/2015/9/8/chartex" xmlns:cx2="http://schemas.microsoft.com/office/drawing/2015/10/21/chartex" xmlns:cx3="http://schemas.microsoft.com/office/drawing/2016/5/9/chartex" xmlns:cx4="http://schemas.microsoft.com/office/drawing/2016/5/10/chartex" xmlns:cx5="http://schemas.microsoft.com/office/drawing/2016/5/11/chartex" xmlns:cx6="http://schemas.microsoft.com/office/drawing/2016/5/12/chartex" xmlns:cx7="http://schemas.microsoft.com/office/drawing/2016/5/13/chartex" xmlns:cx8="http://schemas.microsoft.com/office/drawing/2016/5/14/chartex" xmlns:aink="http://schemas.microsoft.com/office/drawing/2016/ink" xmlns:am3d="http://schemas.microsoft.com/office/drawing/2017/model3d" xmlns:w15="http://schemas.microsoft.com/office/word/2012/wordml" xmlns:w16cid="http://schemas.microsoft.com/office/word/2016/wordml/cid" xmlns:w16se="http://schemas.microsoft.com/office/word/2015/wordml/symex">
+        <mc:Fallback xmlns:w16se="http://schemas.microsoft.com/office/word/2015/wordml/symex" xmlns:w16cid="http://schemas.microsoft.com/office/word/2016/wordml/cid" xmlns:w15="http://schemas.microsoft.com/office/word/2012/wordml" xmlns:am3d="http://schemas.microsoft.com/office/drawing/2017/model3d" xmlns:aink="http://schemas.microsoft.com/office/drawing/2016/ink" xmlns:cx8="http://schemas.microsoft.com/office/drawing/2016/5/14/chartex" xmlns:cx7="http://schemas.microsoft.com/office/drawing/2016/5/13/chartex" xmlns:cx6="http://schemas.microsoft.com/office/drawing/2016/5/12/chartex" xmlns:cx5="http://schemas.microsoft.com/office/drawing/2016/5/11/chartex" xmlns:cx4="http://schemas.microsoft.com/office/drawing/2016/5/10/chartex" xmlns:cx3="http://schemas.microsoft.com/office/drawing/2016/5/9/chartex" xmlns:cx2="http://schemas.microsoft.com/office/drawing/2015/10/21/chartex" xmlns:cx1="http://schemas.microsoft.com/office/drawing/2015/9/8/chartex" xmlns:cx="http://schemas.microsoft.com/office/drawing/2014/chartex">
           <w:pict>
             <v:rect w14:anchorId="4FD80C72" id="Прямоугольник 2" o:spid="_x0000_s1026" style="position:absolute;margin-left:53.7pt;margin-top:17.75pt;width:518.8pt;height:802.3pt;z-index:251660288;visibility:visible;mso-wrap-style:square;mso-wrap-distance-left:9pt;mso-wrap-distance-top:0;mso-wrap-distance-right:9pt;mso-wrap-distance-bottom:0;mso-position-horizontal:absolute;mso-position-horizontal-relative:page;mso-position-vertical:absolute;mso-position-vertical-relative:page;v-text-anchor:top" o:gfxdata="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" o:allowincell="f" filled="f" strokeweight="2pt">
               <w10:wrap anchorx="page" anchory="page"/>
@@ -8199,7 +8141,7 @@
             </wp:anchor>
           </w:drawing>
         </mc:Choice>
-        <mc:Fallback xmlns:cx="http://schemas.microsoft.com/office/drawing/2014/chartex" xmlns:cx1="http://schemas.microsoft.com/office/drawing/2015/9/8/chartex" xmlns:cx2="http://schemas.microsoft.com/office/drawing/2015/10/21/chartex" xmlns:cx3="http://schemas.microsoft.com/office/drawing/2016/5/9/chartex" xmlns:cx4="http://schemas.microsoft.com/office/drawing/2016/5/10/chartex" xmlns:cx5="http://schemas.microsoft.com/office/drawing/2016/5/11/chartex" xmlns:cx6="http://schemas.microsoft.com/office/drawing/2016/5/12/chartex" xmlns:cx7="http://schemas.microsoft.com/office/drawing/2016/5/13/chartex" xmlns:cx8="http://schemas.microsoft.com/office/drawing/2016/5/14/chartex" xmlns:aink="http://schemas.microsoft.com/office/drawing/2016/ink" xmlns:am3d="http://schemas.microsoft.com/office/drawing/2017/model3d" xmlns:w15="http://schemas.microsoft.com/office/word/2012/wordml" xmlns:w16cid="http://schemas.microsoft.com/office/word/2016/wordml/cid" xmlns:w16se="http://schemas.microsoft.com/office/word/2015/wordml/symex">
+        <mc:Fallback xmlns:w16se="http://schemas.microsoft.com/office/word/2015/wordml/symex" xmlns:w16cid="http://schemas.microsoft.com/office/word/2016/wordml/cid" xmlns:w15="http://schemas.microsoft.com/office/word/2012/wordml" xmlns:am3d="http://schemas.microsoft.com/office/drawing/2017/model3d" xmlns:aink="http://schemas.microsoft.com/office/drawing/2016/ink" xmlns:cx8="http://schemas.microsoft.com/office/drawing/2016/5/14/chartex" xmlns:cx7="http://schemas.microsoft.com/office/drawing/2016/5/13/chartex" xmlns:cx6="http://schemas.microsoft.com/office/drawing/2016/5/12/chartex" xmlns:cx5="http://schemas.microsoft.com/office/drawing/2016/5/11/chartex" xmlns:cx4="http://schemas.microsoft.com/office/drawing/2016/5/10/chartex" xmlns:cx3="http://schemas.microsoft.com/office/drawing/2016/5/9/chartex" xmlns:cx2="http://schemas.microsoft.com/office/drawing/2015/10/21/chartex" xmlns:cx1="http://schemas.microsoft.com/office/drawing/2015/9/8/chartex" xmlns:cx="http://schemas.microsoft.com/office/drawing/2014/chartex">
           <w:pict>
             <v:rect w14:anchorId="11D5BADB" id="Прямоугольник 223" o:spid="_x0000_s1076" style="position:absolute;margin-left:53.7pt;margin-top:17.75pt;width:518.8pt;height:802.3pt;z-index:251668480;visibility:visible;mso-wrap-style:square;mso-wrap-distance-left:9pt;mso-wrap-distance-top:0;mso-wrap-distance-right:9pt;mso-wrap-distance-bottom:0;mso-position-horizontal:absolute;mso-position-horizontal-relative:page;mso-position-vertical:absolute;mso-position-vertical-relative:page;v-text-anchor:top" o:gfxdata="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" o:allowincell="f" filled="f" strokeweight="2pt">
               <v:textbox>
@@ -33264,7 +33206,7 @@
 </file>
 
 <file path=customXml/itemProps1.xml><?xml version="1.0" encoding="utf-8"?>
-<ds:datastoreItem xmlns:ds="http://schemas.openxmlformats.org/officeDocument/2006/customXml" ds:itemID="{5E8D575D-B884-49CA-8E53-A9A50B7510B3}">
+<ds:datastoreItem xmlns:ds="http://schemas.openxmlformats.org/officeDocument/2006/customXml" ds:itemID="{F4EDC61E-9E14-4727-9081-00EF8C9B157C}">
   <ds:schemaRefs>
     <ds:schemaRef ds:uri="http://schemas.openxmlformats.org/officeDocument/2006/bibliography"/>
   </ds:schemaRefs>

</xml_diff>